<commit_message>
written code implememtation for speech recognition via notebook
</commit_message>
<xml_diff>
--- a/NLP_project.docx
+++ b/NLP_project.docx
@@ -626,6 +626,284 @@
         <w:t xml:space="preserve"> [6]</w:t>
       </w:r>
     </w:p>
+    <w:p/>
+    <w:p/>
+    <w:p>
+      <w:r>
+        <w:t>s</w:t>
+      </w:r>
+      <w:r>
+        <w:br w:type="page"/>
+      </w:r>
+    </w:p>
+    <w:p>
+      <w:pPr>
+        <w:pStyle w:val="Heading2"/>
+      </w:pPr>
+      <w:r>
+        <w:lastRenderedPageBreak/>
+        <w:t>Speech Recognition</w:t>
+      </w:r>
+    </w:p>
+    <w:p>
+      <w:r>
+        <w:t>Modern speech recognition systems have come a long way since their ancient counterparts. They can recognize speech from multiple speakers and have enormous vocabularies in numerous languages.</w:t>
+      </w:r>
+      <w:r>
+        <w:t xml:space="preserve"> [7]</w:t>
+      </w:r>
+    </w:p>
+    <w:p>
+      <w:r>
+        <w:t xml:space="preserve">The first component of speech recognition is, of course, speech. </w:t>
+      </w:r>
+      <w:r>
+        <w:t xml:space="preserve">(1) </w:t>
+      </w:r>
+      <w:r>
+        <w:t xml:space="preserve">Speech must be converted from physical sound to an electrical signal with a microphone, and </w:t>
+      </w:r>
+      <w:r>
+        <w:t xml:space="preserve">(2) </w:t>
+      </w:r>
+      <w:r>
+        <w:t xml:space="preserve">then to digital data with an analog-to-digital converter. </w:t>
+      </w:r>
+      <w:r>
+        <w:t xml:space="preserve">(3) </w:t>
+      </w:r>
+      <w:r>
+        <w:t>Once digitized, several models can be used to transcribe the audio to text.</w:t>
+      </w:r>
+      <w:r>
+        <w:t xml:space="preserve"> [7]</w:t>
+      </w:r>
+    </w:p>
+    <w:p>
+      <w:r>
+        <w:t xml:space="preserve">Most modern speech recognition systems rely on what is known as </w:t>
+      </w:r>
+      <w:r>
+        <w:rPr>
+          <w:b/>
+          <w:bCs/>
+        </w:rPr>
+        <w:t>a Hidden Markov Model</w:t>
+      </w:r>
+      <w:r>
+        <w:t xml:space="preserve"> (</w:t>
+      </w:r>
+      <w:r>
+        <w:rPr>
+          <w:b/>
+          <w:bCs/>
+        </w:rPr>
+        <w:t>HMM</w:t>
+      </w:r>
+      <w:r>
+        <w:t>). This approach works on the assumption that a speech signal, when viewed on a short enough timescale (say, ten milliseconds), can be reasonably approximated as a stationary process—that is, a process in which statistical properties do not change over time.</w:t>
+      </w:r>
+      <w:r>
+        <w:t xml:space="preserve"> [7]</w:t>
+      </w:r>
+    </w:p>
+    <w:p>
+      <w:r>
+        <w:t>In a typical HMM, the speech signal is divided into 10-millisecond fragments. The power spectrum of each fragment, which is essentially a plot of the signal’s power as a function of frequency, is mapped to a vector of real numbers known as cepstral coefficients. The dimension of this vector is usually small—sometimes as low as 10, although more accurate systems may have dimension 32 or more. The final output of the HMM is a sequence of these vectors.</w:t>
+      </w:r>
+      <w:r>
+        <w:t xml:space="preserve"> [7]</w:t>
+      </w:r>
+    </w:p>
+    <w:p>
+      <w:r>
+        <w:t>To decode the speech into text, groups of vectors are matched to one or more phonemes—a fundamental unit of speech. This calculation requires training, since the sound of a phoneme varies from speaker to speaker, and even varies from one utterance to another by the same speaker. A special algorithm is then applied to determine the most likely word (or words) that produce the given sequence of phonemes.</w:t>
+      </w:r>
+      <w:r>
+        <w:t xml:space="preserve"> [7]</w:t>
+      </w:r>
+    </w:p>
+    <w:p>
+      <w:r>
+        <w:t>One can imagine that this whole process may be computationally expensive. In many modern speech recognition systems, neural networks are used to simplify the speech signal using techniques for feature transformation and dimensionality reduction before HMM recognition. Voice activity detectors (VADs) are also used to reduce an audio signal to only the portions that are likely to contain speech. This prevents the recognizer from wasting time analyzing unnecessary parts of the signal.</w:t>
+      </w:r>
+      <w:r>
+        <w:t xml:space="preserve"> [7]</w:t>
+      </w:r>
+    </w:p>
+    <w:p>
+      <w:r>
+        <w:t xml:space="preserve">A handful of packages for speech recognition exist on </w:t>
+      </w:r>
+      <w:proofErr w:type="spellStart"/>
+      <w:r>
+        <w:t>PyPI</w:t>
+      </w:r>
+      <w:proofErr w:type="spellEnd"/>
+      <w:r>
+        <w:t>. A few of them include:</w:t>
+      </w:r>
+    </w:p>
+    <w:p>
+      <w:pPr>
+        <w:pStyle w:val="ListParagraph"/>
+        <w:numPr>
+          <w:ilvl w:val="0"/>
+          <w:numId w:val="4"/>
+        </w:numPr>
+      </w:pPr>
+      <w:hyperlink r:id="rId7" w:history="1">
+        <w:proofErr w:type="spellStart"/>
+        <w:r>
+          <w:rPr>
+            <w:rStyle w:val="Hyperlink"/>
+          </w:rPr>
+          <w:t>apiai</w:t>
+        </w:r>
+        <w:proofErr w:type="spellEnd"/>
+      </w:hyperlink>
+    </w:p>
+    <w:p>
+      <w:pPr>
+        <w:pStyle w:val="ListParagraph"/>
+        <w:numPr>
+          <w:ilvl w:val="0"/>
+          <w:numId w:val="4"/>
+        </w:numPr>
+      </w:pPr>
+      <w:hyperlink r:id="rId8" w:history="1">
+        <w:proofErr w:type="spellStart"/>
+        <w:r>
+          <w:rPr>
+            <w:rStyle w:val="Hyperlink"/>
+          </w:rPr>
+          <w:t>assemblyai</w:t>
+        </w:r>
+        <w:proofErr w:type="spellEnd"/>
+      </w:hyperlink>
+    </w:p>
+    <w:p>
+      <w:pPr>
+        <w:pStyle w:val="ListParagraph"/>
+        <w:numPr>
+          <w:ilvl w:val="0"/>
+          <w:numId w:val="4"/>
+        </w:numPr>
+      </w:pPr>
+      <w:hyperlink r:id="rId9" w:history="1">
+        <w:r>
+          <w:rPr>
+            <w:rStyle w:val="Hyperlink"/>
+          </w:rPr>
+          <w:t>google-cloud-speech</w:t>
+        </w:r>
+      </w:hyperlink>
+    </w:p>
+    <w:p>
+      <w:pPr>
+        <w:pStyle w:val="ListParagraph"/>
+        <w:numPr>
+          <w:ilvl w:val="0"/>
+          <w:numId w:val="4"/>
+        </w:numPr>
+      </w:pPr>
+      <w:hyperlink r:id="rId10" w:history="1">
+        <w:proofErr w:type="spellStart"/>
+        <w:r>
+          <w:rPr>
+            <w:rStyle w:val="Hyperlink"/>
+          </w:rPr>
+          <w:t>pocketsphinx</w:t>
+        </w:r>
+        <w:proofErr w:type="spellEnd"/>
+      </w:hyperlink>
+    </w:p>
+    <w:p>
+      <w:pPr>
+        <w:pStyle w:val="ListParagraph"/>
+        <w:numPr>
+          <w:ilvl w:val="0"/>
+          <w:numId w:val="4"/>
+        </w:numPr>
+      </w:pPr>
+      <w:hyperlink r:id="rId11" w:history="1">
+        <w:proofErr w:type="spellStart"/>
+        <w:r>
+          <w:rPr>
+            <w:rStyle w:val="Hyperlink"/>
+          </w:rPr>
+          <w:t>SpeechRecognition</w:t>
+        </w:r>
+        <w:proofErr w:type="spellEnd"/>
+      </w:hyperlink>
+    </w:p>
+    <w:p>
+      <w:pPr>
+        <w:pStyle w:val="ListParagraph"/>
+        <w:numPr>
+          <w:ilvl w:val="0"/>
+          <w:numId w:val="4"/>
+        </w:numPr>
+      </w:pPr>
+      <w:hyperlink r:id="rId12" w:history="1">
+        <w:proofErr w:type="spellStart"/>
+        <w:r>
+          <w:rPr>
+            <w:rStyle w:val="Hyperlink"/>
+          </w:rPr>
+          <w:t>watson</w:t>
+        </w:r>
+        <w:proofErr w:type="spellEnd"/>
+        <w:r>
+          <w:rPr>
+            <w:rStyle w:val="Hyperlink"/>
+          </w:rPr>
+          <w:t>-developer-cloud</w:t>
+        </w:r>
+      </w:hyperlink>
+    </w:p>
+    <w:p>
+      <w:pPr>
+        <w:pStyle w:val="ListParagraph"/>
+        <w:numPr>
+          <w:ilvl w:val="0"/>
+          <w:numId w:val="4"/>
+        </w:numPr>
+      </w:pPr>
+      <w:hyperlink r:id="rId13" w:history="1">
+        <w:r>
+          <w:rPr>
+            <w:rStyle w:val="Hyperlink"/>
+          </w:rPr>
+          <w:t>wit</w:t>
+        </w:r>
+      </w:hyperlink>
+    </w:p>
+    <w:p>
+      <w:r>
+        <w:t xml:space="preserve">Some of these packages—such as wit and </w:t>
+      </w:r>
+      <w:proofErr w:type="spellStart"/>
+      <w:r>
+        <w:t>apiai</w:t>
+      </w:r>
+      <w:proofErr w:type="spellEnd"/>
+      <w:r>
+        <w:t>—offer built-in features, like </w:t>
+      </w:r>
+      <w:hyperlink r:id="rId14" w:history="1">
+        <w:r>
+          <w:rPr>
+            <w:rStyle w:val="Hyperlink"/>
+          </w:rPr>
+          <w:t>natural language processing</w:t>
+        </w:r>
+      </w:hyperlink>
+      <w:r>
+        <w:t> for identifying a speaker’s intent, which go beyond basic speech recognition. Others, like google-cloud-speech, focus solely on speech-to-text conversion.</w:t>
+      </w:r>
+    </w:p>
+    <w:p/>
     <w:p>
       <w:r>
         <w:br w:type="page"/>
@@ -661,7 +939,7 @@
       <w:r>
         <w:t xml:space="preserve">: </w:t>
       </w:r>
-      <w:hyperlink r:id="rId7" w:history="1">
+      <w:hyperlink r:id="rId15" w:history="1">
         <w:r>
           <w:rPr>
             <w:rStyle w:val="Hyperlink"/>
@@ -881,7 +1159,7 @@
       <w:r>
         <w:t xml:space="preserve">Link: </w:t>
       </w:r>
-      <w:hyperlink r:id="rId8" w:history="1">
+      <w:hyperlink r:id="rId16" w:history="1">
         <w:r>
           <w:rPr>
             <w:rStyle w:val="Hyperlink"/>
@@ -908,7 +1186,7 @@
       <w:r>
         <w:t xml:space="preserve">Link: </w:t>
       </w:r>
-      <w:hyperlink r:id="rId9" w:history="1">
+      <w:hyperlink r:id="rId17" w:anchor="how-speech-recognition-works-an-overview" w:history="1">
         <w:r>
           <w:rPr>
             <w:rStyle w:val="Hyperlink"/>
@@ -917,14 +1195,24 @@
         </w:r>
       </w:hyperlink>
     </w:p>
+    <w:p>
+      <w:r>
+        <w:t xml:space="preserve">Notebook: </w:t>
+      </w:r>
+      <w:r>
+        <w:t>speech_recognition_moh_1</w:t>
+      </w:r>
+      <w:r>
+        <w:t>.ipynb</w:t>
+      </w:r>
+    </w:p>
     <w:p/>
     <w:p/>
-    <w:p/>
     <w:p>
       <w:r>
         <w:t xml:space="preserve">[1] </w:t>
       </w:r>
-      <w:hyperlink r:id="rId10" w:history="1">
+      <w:hyperlink r:id="rId18" w:history="1">
         <w:r>
           <w:rPr>
             <w:rStyle w:val="Hyperlink"/>
@@ -940,7 +1228,7 @@
       <w:r>
         <w:t xml:space="preserve"> </w:t>
       </w:r>
-      <w:hyperlink r:id="rId11" w:history="1">
+      <w:hyperlink r:id="rId19" w:history="1">
         <w:r>
           <w:rPr>
             <w:rStyle w:val="Hyperlink"/>
@@ -969,7 +1257,7 @@
       <w:r>
         <w:t xml:space="preserve"> </w:t>
       </w:r>
-      <w:hyperlink r:id="rId12" w:history="1">
+      <w:hyperlink r:id="rId20" w:history="1">
         <w:r>
           <w:rPr>
             <w:rStyle w:val="Hyperlink"/>
@@ -983,7 +1271,7 @@
         <w:tab/>
         <w:t xml:space="preserve">- </w:t>
       </w:r>
-      <w:hyperlink r:id="rId13" w:history="1">
+      <w:hyperlink r:id="rId21" w:history="1">
         <w:r>
           <w:rPr>
             <w:rStyle w:val="Hyperlink"/>
@@ -996,7 +1284,7 @@
       <w:r>
         <w:t xml:space="preserve">[4] </w:t>
       </w:r>
-      <w:hyperlink r:id="rId14" w:history="1">
+      <w:hyperlink r:id="rId22" w:history="1">
         <w:r>
           <w:rPr>
             <w:rStyle w:val="Hyperlink"/>
@@ -1012,7 +1300,7 @@
       <w:r>
         <w:t xml:space="preserve"> </w:t>
       </w:r>
-      <w:hyperlink r:id="rId15" w:history="1">
+      <w:hyperlink r:id="rId23" w:history="1">
         <w:r>
           <w:rPr>
             <w:rStyle w:val="Hyperlink"/>
@@ -1025,7 +1313,7 @@
       <w:r>
         <w:t xml:space="preserve">[6] </w:t>
       </w:r>
-      <w:hyperlink r:id="rId16" w:history="1">
+      <w:hyperlink r:id="rId24" w:history="1">
         <w:r>
           <w:rPr>
             <w:rStyle w:val="Hyperlink"/>
@@ -1034,7 +1322,24 @@
         </w:r>
       </w:hyperlink>
     </w:p>
-    <w:p/>
+    <w:p>
+      <w:r>
+        <w:t xml:space="preserve">[7] </w:t>
+      </w:r>
+      <w:hyperlink r:id="rId25" w:history="1">
+        <w:r>
+          <w:rPr>
+            <w:rStyle w:val="Hyperlink"/>
+          </w:rPr>
+          <w:t>https://realpython.com/python-speech-recognition/#how-speech-recognition-works-an-overview</w:t>
+        </w:r>
+      </w:hyperlink>
+    </w:p>
+    <w:p>
+      <w:r>
+        <w:t>f</w:t>
+      </w:r>
+    </w:p>
     <w:p/>
     <w:p/>
     <w:p/>
@@ -1051,6 +1356,119 @@
 <file path=word/numbering.xml><?xml version="1.0" encoding="utf-8"?>
 <w:numbering xmlns:wpc="http://schemas.microsoft.com/office/word/2010/wordprocessingCanvas" xmlns:cx="http://schemas.microsoft.com/office/drawing/2014/chartex" xmlns:cx1="http://schemas.microsoft.com/office/drawing/2015/9/8/chartex" xmlns:cx2="http://schemas.microsoft.com/office/drawing/2015/10/21/chartex" xmlns:cx3="http://schemas.microsoft.com/office/drawing/2016/5/9/chartex" xmlns:cx4="http://schemas.microsoft.com/office/drawing/2016/5/10/chartex" xmlns:cx5="http://schemas.microsoft.com/office/drawing/2016/5/11/chartex" xmlns:cx6="http://schemas.microsoft.com/office/drawing/2016/5/12/chartex" xmlns:cx7="http://schemas.microsoft.com/office/drawing/2016/5/13/chartex" xmlns:cx8="http://schemas.microsoft.com/office/drawing/2016/5/14/chartex" xmlns:mc="http://schemas.openxmlformats.org/markup-compatibility/2006" xmlns:aink="http://schemas.microsoft.com/office/drawing/2016/ink" xmlns:am3d="http://schemas.microsoft.com/office/drawing/2017/model3d" xmlns:o="urn:schemas-microsoft-com:office:office" xmlns:oel="http://schemas.microsoft.com/office/2019/extlst" xmlns:r="http://schemas.openxmlformats.org/officeDocument/2006/relationships" xmlns:m="http://schemas.openxmlformats.org/officeDocument/2006/math" xmlns:v="urn:schemas-microsoft-com:vml" xmlns:wp14="http://schemas.microsoft.com/office/word/2010/wordprocessingDrawing" xmlns:wp="http://schemas.openxmlformats.org/drawingml/2006/wordprocessingDrawing" xmlns:w10="urn:schemas-microsoft-com:office:word" xmlns:w="http://schemas.openxmlformats.org/wordprocessingml/2006/main" xmlns:w14="http://schemas.microsoft.com/office/word/2010/wordml" xmlns:w15="http://schemas.microsoft.com/office/word/2012/wordml" xmlns:w16cex="http://schemas.microsoft.com/office/word/2018/wordml/cex" xmlns:w16cid="http://schemas.microsoft.com/office/word/2016/wordml/cid" xmlns:w16="http://schemas.microsoft.com/office/word/2018/wordml" xmlns:w16sdtdh="http://schemas.microsoft.com/office/word/2020/wordml/sdtdatahash" xmlns:w16se="http://schemas.microsoft.com/office/word/2015/wordml/symex" xmlns:wpg="http://schemas.microsoft.com/office/word/2010/wordprocessingGroup" xmlns:wpi="http://schemas.microsoft.com/office/word/2010/wordprocessingInk" xmlns:wne="http://schemas.microsoft.com/office/word/2006/wordml" xmlns:wps="http://schemas.microsoft.com/office/word/2010/wordprocessingShape" mc:Ignorable="w14 w15 w16se w16cid w16 w16cex w16sdtdh wp14">
   <w:abstractNum w:abstractNumId="0" w15:restartNumberingAfterBreak="0">
+    <w:nsid w:val="398F6756"/>
+    <w:multiLevelType w:val="hybridMultilevel"/>
+    <w:tmpl w:val="1CD2FDB6"/>
+    <w:lvl w:ilvl="0" w:tplc="04090001">
+      <w:start w:val="1"/>
+      <w:numFmt w:val="bullet"/>
+      <w:lvlText w:val=""/>
+      <w:lvlJc w:val="left"/>
+      <w:pPr>
+        <w:ind w:left="1080" w:hanging="360"/>
+      </w:pPr>
+      <w:rPr>
+        <w:rFonts w:ascii="Symbol" w:hAnsi="Symbol" w:hint="default"/>
+      </w:rPr>
+    </w:lvl>
+    <w:lvl w:ilvl="1" w:tplc="04090003" w:tentative="1">
+      <w:start w:val="1"/>
+      <w:numFmt w:val="bullet"/>
+      <w:lvlText w:val="o"/>
+      <w:lvlJc w:val="left"/>
+      <w:pPr>
+        <w:ind w:left="1800" w:hanging="360"/>
+      </w:pPr>
+      <w:rPr>
+        <w:rFonts w:ascii="Courier New" w:hAnsi="Courier New" w:cs="Courier New" w:hint="default"/>
+      </w:rPr>
+    </w:lvl>
+    <w:lvl w:ilvl="2" w:tplc="04090005" w:tentative="1">
+      <w:start w:val="1"/>
+      <w:numFmt w:val="bullet"/>
+      <w:lvlText w:val=""/>
+      <w:lvlJc w:val="left"/>
+      <w:pPr>
+        <w:ind w:left="2520" w:hanging="360"/>
+      </w:pPr>
+      <w:rPr>
+        <w:rFonts w:ascii="Wingdings" w:hAnsi="Wingdings" w:hint="default"/>
+      </w:rPr>
+    </w:lvl>
+    <w:lvl w:ilvl="3" w:tplc="04090001" w:tentative="1">
+      <w:start w:val="1"/>
+      <w:numFmt w:val="bullet"/>
+      <w:lvlText w:val=""/>
+      <w:lvlJc w:val="left"/>
+      <w:pPr>
+        <w:ind w:left="3240" w:hanging="360"/>
+      </w:pPr>
+      <w:rPr>
+        <w:rFonts w:ascii="Symbol" w:hAnsi="Symbol" w:hint="default"/>
+      </w:rPr>
+    </w:lvl>
+    <w:lvl w:ilvl="4" w:tplc="04090003" w:tentative="1">
+      <w:start w:val="1"/>
+      <w:numFmt w:val="bullet"/>
+      <w:lvlText w:val="o"/>
+      <w:lvlJc w:val="left"/>
+      <w:pPr>
+        <w:ind w:left="3960" w:hanging="360"/>
+      </w:pPr>
+      <w:rPr>
+        <w:rFonts w:ascii="Courier New" w:hAnsi="Courier New" w:cs="Courier New" w:hint="default"/>
+      </w:rPr>
+    </w:lvl>
+    <w:lvl w:ilvl="5" w:tplc="04090005" w:tentative="1">
+      <w:start w:val="1"/>
+      <w:numFmt w:val="bullet"/>
+      <w:lvlText w:val=""/>
+      <w:lvlJc w:val="left"/>
+      <w:pPr>
+        <w:ind w:left="4680" w:hanging="360"/>
+      </w:pPr>
+      <w:rPr>
+        <w:rFonts w:ascii="Wingdings" w:hAnsi="Wingdings" w:hint="default"/>
+      </w:rPr>
+    </w:lvl>
+    <w:lvl w:ilvl="6" w:tplc="04090001" w:tentative="1">
+      <w:start w:val="1"/>
+      <w:numFmt w:val="bullet"/>
+      <w:lvlText w:val=""/>
+      <w:lvlJc w:val="left"/>
+      <w:pPr>
+        <w:ind w:left="5400" w:hanging="360"/>
+      </w:pPr>
+      <w:rPr>
+        <w:rFonts w:ascii="Symbol" w:hAnsi="Symbol" w:hint="default"/>
+      </w:rPr>
+    </w:lvl>
+    <w:lvl w:ilvl="7" w:tplc="04090003" w:tentative="1">
+      <w:start w:val="1"/>
+      <w:numFmt w:val="bullet"/>
+      <w:lvlText w:val="o"/>
+      <w:lvlJc w:val="left"/>
+      <w:pPr>
+        <w:ind w:left="6120" w:hanging="360"/>
+      </w:pPr>
+      <w:rPr>
+        <w:rFonts w:ascii="Courier New" w:hAnsi="Courier New" w:cs="Courier New" w:hint="default"/>
+      </w:rPr>
+    </w:lvl>
+    <w:lvl w:ilvl="8" w:tplc="04090005" w:tentative="1">
+      <w:start w:val="1"/>
+      <w:numFmt w:val="bullet"/>
+      <w:lvlText w:val=""/>
+      <w:lvlJc w:val="left"/>
+      <w:pPr>
+        <w:ind w:left="6840" w:hanging="360"/>
+      </w:pPr>
+      <w:rPr>
+        <w:rFonts w:ascii="Wingdings" w:hAnsi="Wingdings" w:hint="default"/>
+      </w:rPr>
+    </w:lvl>
+  </w:abstractNum>
+  <w:abstractNum w:abstractNumId="1" w15:restartNumberingAfterBreak="0">
     <w:nsid w:val="47E27EA5"/>
     <w:multiLevelType w:val="hybridMultilevel"/>
     <w:tmpl w:val="CA661F50"/>
@@ -1136,7 +1554,156 @@
       </w:pPr>
     </w:lvl>
   </w:abstractNum>
-  <w:abstractNum w:abstractNumId="1" w15:restartNumberingAfterBreak="0">
+  <w:abstractNum w:abstractNumId="2" w15:restartNumberingAfterBreak="0">
+    <w:nsid w:val="4F5E1AD8"/>
+    <w:multiLevelType w:val="multilevel"/>
+    <w:tmpl w:val="25F0B294"/>
+    <w:lvl w:ilvl="0">
+      <w:start w:val="1"/>
+      <w:numFmt w:val="bullet"/>
+      <w:lvlText w:val=""/>
+      <w:lvlJc w:val="left"/>
+      <w:pPr>
+        <w:tabs>
+          <w:tab w:val="num" w:pos="720"/>
+        </w:tabs>
+        <w:ind w:left="720" w:hanging="360"/>
+      </w:pPr>
+      <w:rPr>
+        <w:rFonts w:ascii="Symbol" w:hAnsi="Symbol" w:hint="default"/>
+        <w:sz w:val="20"/>
+      </w:rPr>
+    </w:lvl>
+    <w:lvl w:ilvl="1" w:tentative="1">
+      <w:start w:val="1"/>
+      <w:numFmt w:val="bullet"/>
+      <w:lvlText w:val="o"/>
+      <w:lvlJc w:val="left"/>
+      <w:pPr>
+        <w:tabs>
+          <w:tab w:val="num" w:pos="1440"/>
+        </w:tabs>
+        <w:ind w:left="1440" w:hanging="360"/>
+      </w:pPr>
+      <w:rPr>
+        <w:rFonts w:ascii="Courier New" w:hAnsi="Courier New" w:hint="default"/>
+        <w:sz w:val="20"/>
+      </w:rPr>
+    </w:lvl>
+    <w:lvl w:ilvl="2" w:tentative="1">
+      <w:start w:val="1"/>
+      <w:numFmt w:val="bullet"/>
+      <w:lvlText w:val=""/>
+      <w:lvlJc w:val="left"/>
+      <w:pPr>
+        <w:tabs>
+          <w:tab w:val="num" w:pos="2160"/>
+        </w:tabs>
+        <w:ind w:left="2160" w:hanging="360"/>
+      </w:pPr>
+      <w:rPr>
+        <w:rFonts w:ascii="Wingdings" w:hAnsi="Wingdings" w:hint="default"/>
+        <w:sz w:val="20"/>
+      </w:rPr>
+    </w:lvl>
+    <w:lvl w:ilvl="3" w:tentative="1">
+      <w:start w:val="1"/>
+      <w:numFmt w:val="bullet"/>
+      <w:lvlText w:val=""/>
+      <w:lvlJc w:val="left"/>
+      <w:pPr>
+        <w:tabs>
+          <w:tab w:val="num" w:pos="2880"/>
+        </w:tabs>
+        <w:ind w:left="2880" w:hanging="360"/>
+      </w:pPr>
+      <w:rPr>
+        <w:rFonts w:ascii="Wingdings" w:hAnsi="Wingdings" w:hint="default"/>
+        <w:sz w:val="20"/>
+      </w:rPr>
+    </w:lvl>
+    <w:lvl w:ilvl="4" w:tentative="1">
+      <w:start w:val="1"/>
+      <w:numFmt w:val="bullet"/>
+      <w:lvlText w:val=""/>
+      <w:lvlJc w:val="left"/>
+      <w:pPr>
+        <w:tabs>
+          <w:tab w:val="num" w:pos="3600"/>
+        </w:tabs>
+        <w:ind w:left="3600" w:hanging="360"/>
+      </w:pPr>
+      <w:rPr>
+        <w:rFonts w:ascii="Wingdings" w:hAnsi="Wingdings" w:hint="default"/>
+        <w:sz w:val="20"/>
+      </w:rPr>
+    </w:lvl>
+    <w:lvl w:ilvl="5" w:tentative="1">
+      <w:start w:val="1"/>
+      <w:numFmt w:val="bullet"/>
+      <w:lvlText w:val=""/>
+      <w:lvlJc w:val="left"/>
+      <w:pPr>
+        <w:tabs>
+          <w:tab w:val="num" w:pos="4320"/>
+        </w:tabs>
+        <w:ind w:left="4320" w:hanging="360"/>
+      </w:pPr>
+      <w:rPr>
+        <w:rFonts w:ascii="Wingdings" w:hAnsi="Wingdings" w:hint="default"/>
+        <w:sz w:val="20"/>
+      </w:rPr>
+    </w:lvl>
+    <w:lvl w:ilvl="6" w:tentative="1">
+      <w:start w:val="1"/>
+      <w:numFmt w:val="bullet"/>
+      <w:lvlText w:val=""/>
+      <w:lvlJc w:val="left"/>
+      <w:pPr>
+        <w:tabs>
+          <w:tab w:val="num" w:pos="5040"/>
+        </w:tabs>
+        <w:ind w:left="5040" w:hanging="360"/>
+      </w:pPr>
+      <w:rPr>
+        <w:rFonts w:ascii="Wingdings" w:hAnsi="Wingdings" w:hint="default"/>
+        <w:sz w:val="20"/>
+      </w:rPr>
+    </w:lvl>
+    <w:lvl w:ilvl="7" w:tentative="1">
+      <w:start w:val="1"/>
+      <w:numFmt w:val="bullet"/>
+      <w:lvlText w:val=""/>
+      <w:lvlJc w:val="left"/>
+      <w:pPr>
+        <w:tabs>
+          <w:tab w:val="num" w:pos="5760"/>
+        </w:tabs>
+        <w:ind w:left="5760" w:hanging="360"/>
+      </w:pPr>
+      <w:rPr>
+        <w:rFonts w:ascii="Wingdings" w:hAnsi="Wingdings" w:hint="default"/>
+        <w:sz w:val="20"/>
+      </w:rPr>
+    </w:lvl>
+    <w:lvl w:ilvl="8" w:tentative="1">
+      <w:start w:val="1"/>
+      <w:numFmt w:val="bullet"/>
+      <w:lvlText w:val=""/>
+      <w:lvlJc w:val="left"/>
+      <w:pPr>
+        <w:tabs>
+          <w:tab w:val="num" w:pos="6480"/>
+        </w:tabs>
+        <w:ind w:left="6480" w:hanging="360"/>
+      </w:pPr>
+      <w:rPr>
+        <w:rFonts w:ascii="Wingdings" w:hAnsi="Wingdings" w:hint="default"/>
+        <w:sz w:val="20"/>
+      </w:rPr>
+    </w:lvl>
+  </w:abstractNum>
+  <w:abstractNum w:abstractNumId="3" w15:restartNumberingAfterBreak="0">
     <w:nsid w:val="4FB353BB"/>
     <w:multiLevelType w:val="hybridMultilevel"/>
     <w:tmpl w:val="E3283C40"/>
@@ -1250,10 +1817,16 @@
     </w:lvl>
   </w:abstractNum>
   <w:num w:numId="1" w16cid:durableId="162595454">
-    <w:abstractNumId w:val="0"/>
+    <w:abstractNumId w:val="1"/>
   </w:num>
   <w:num w:numId="2" w16cid:durableId="891237481">
-    <w:abstractNumId w:val="1"/>
+    <w:abstractNumId w:val="3"/>
+  </w:num>
+  <w:num w:numId="3" w16cid:durableId="2087217514">
+    <w:abstractNumId w:val="2"/>
+  </w:num>
+  <w:num w:numId="4" w16cid:durableId="1754887307">
+    <w:abstractNumId w:val="0"/>
   </w:num>
 </w:numbering>
 </file>
@@ -1729,7 +2302,6 @@
   <w:style w:type="character" w:default="1" w:styleId="DefaultParagraphFont">
     <w:name w:val="Default Paragraph Font"/>
     <w:uiPriority w:val="1"/>
-    <w:semiHidden/>
     <w:unhideWhenUsed/>
   </w:style>
   <w:style w:type="table" w:default="1" w:styleId="TableNormal">
@@ -1828,6 +2400,18 @@
       <w:color w:val="2F5496" w:themeColor="accent1" w:themeShade="BF"/>
       <w:sz w:val="26"/>
       <w:szCs w:val="26"/>
+    </w:rPr>
+  </w:style>
+  <w:style w:type="character" w:styleId="FollowedHyperlink">
+    <w:name w:val="FollowedHyperlink"/>
+    <w:basedOn w:val="DefaultParagraphFont"/>
+    <w:uiPriority w:val="99"/>
+    <w:semiHidden/>
+    <w:unhideWhenUsed/>
+    <w:rsid w:val="00876526"/>
+    <w:rPr>
+      <w:color w:val="954F72" w:themeColor="followedHyperlink"/>
+      <w:u w:val="single"/>
     </w:rPr>
   </w:style>
 </w:styles>

</xml_diff>

<commit_message>
modified text-to-speech function, built test web tool for the project
</commit_message>
<xml_diff>
--- a/NLP_project.docx
+++ b/NLP_project.docx
@@ -313,7 +313,15 @@
         <w:t xml:space="preserve">are built for a general use case, and </w:t>
       </w:r>
       <w:r>
-        <w:t>form a majority of Dialogue Systems including Siri, Alexa.</w:t>
+        <w:t xml:space="preserve">form a majority of Dialogue Systems including </w:t>
+      </w:r>
+      <w:proofErr w:type="gramStart"/>
+      <w:r>
+        <w:t>Siri,</w:t>
+      </w:r>
+      <w:proofErr w:type="gramEnd"/>
+      <w:r>
+        <w:t xml:space="preserve"> Alexa.</w:t>
       </w:r>
       <w:r>
         <w:t xml:space="preserve"> [6]</w:t>
@@ -337,13 +345,29 @@
     </w:p>
     <w:p>
       <w:r>
-        <w:t>The advance of deep learning technologies has recently risen the applications of neural models to dialogue modeling.</w:t>
+        <w:t xml:space="preserve">The advance of deep learning technologies has recently </w:t>
+      </w:r>
+      <w:proofErr w:type="gramStart"/>
+      <w:r>
+        <w:t>risen</w:t>
+      </w:r>
+      <w:proofErr w:type="gramEnd"/>
+      <w:r>
+        <w:t xml:space="preserve"> the applications of neural models to dialogue modeling.</w:t>
       </w:r>
       <w:r>
         <w:t xml:space="preserve"> </w:t>
       </w:r>
       <w:r>
-        <w:t>Nevertheless, applying deep learning technologies for building robust and scalable dialogue systems is still a challenging task and an open research area as it requires deeper understanding of the classic pipelines as well as detailed knowledge on the benchmark of the models of the prior work and the recent state-of-the-art work.</w:t>
+        <w:t>Nevertheless, applying deep learning technologies for building robust and scalable dialogue systems is still a challenging task and an open research area as it requires deeper understanding of the classic pipelines as well as detailed knowledge on the benchmark of the models of the prior work and the recent state-of-the-</w:t>
+      </w:r>
+      <w:proofErr w:type="gramStart"/>
+      <w:r>
+        <w:t>art work</w:t>
+      </w:r>
+      <w:proofErr w:type="gramEnd"/>
+      <w:r>
+        <w:t>.</w:t>
       </w:r>
       <w:r>
         <w:t xml:space="preserve"> [5]</w:t>
@@ -428,7 +452,15 @@
     </w:p>
     <w:p>
       <w:r>
-        <w:t>In a Dialogue system what we actually get from the user when he uses our system is either speech or text. If it is speech, we can run it through ASR and get the text(utterance). The first thing you need to do when you get the utterance from the user, is to understand what does the user want, and this is the </w:t>
+        <w:t xml:space="preserve">In a Dialogue system what we actually get from the user when he uses our system is either speech or text. If it is speech, we can run it through ASR and get the text(utterance). The first thing you need to do when you get the utterance from the user, is to understand what </w:t>
+      </w:r>
+      <w:proofErr w:type="gramStart"/>
+      <w:r>
+        <w:t>does the user want</w:t>
+      </w:r>
+      <w:proofErr w:type="gramEnd"/>
+      <w:r>
+        <w:t>, and this is the </w:t>
       </w:r>
       <w:r>
         <w:rPr>
@@ -476,7 +508,15 @@
     <w:p>
       <w:r>
         <w:lastRenderedPageBreak/>
-        <w:t>So, let’s say we have two slots here like FROM and TO. And we need a slot tagger to extract slots from the user utterance. Whenever we get the utterance from the user. think of it as a sequence tagging and we can solve it as by sequence tagging tasks using BIO Scheme coding.</w:t>
+        <w:t xml:space="preserve">So, let’s say we have two slots here like FROM and TO. And we need a slot tagger to extract slots from the user utterance. Whenever we get the utterance from the user. think of it as </w:t>
+      </w:r>
+      <w:proofErr w:type="gramStart"/>
+      <w:r>
+        <w:t>a sequence</w:t>
+      </w:r>
+      <w:proofErr w:type="gramEnd"/>
+      <w:r>
+        <w:t xml:space="preserve"> tagging and we can solve it as by sequence tagging tasks using BIO Scheme coding.</w:t>
       </w:r>
       <w:r>
         <w:t xml:space="preserve"> [5]</w:t>
@@ -494,116 +534,186 @@
           <w:b/>
           <w:bCs/>
         </w:rPr>
-        <w:t>handle history information</w:t>
-      </w:r>
-      <w:r>
-        <w:t xml:space="preserve"> when next utterance is dependent on previous one. Here we need to add context to</w:t>
-      </w:r>
-      <w:r>
-        <w:t xml:space="preserve"> </w:t>
-      </w:r>
-      <w:r>
-        <w:t>our intent classifier and slot tagger.</w:t>
-      </w:r>
-      <w:r>
-        <w:t xml:space="preserve"> [5]</w:t>
-      </w:r>
-    </w:p>
-    <w:p>
-      <w:r>
-        <w:t>Another challenge</w:t>
-      </w:r>
-      <w:r>
-        <w:t xml:space="preserve"> in Dialogue systems is when user suddenly changes context. e.g. Imagine that at first user says, </w:t>
-      </w:r>
+        <w:t xml:space="preserve">handle </w:t>
+      </w:r>
+      <w:proofErr w:type="gramStart"/>
       <w:r>
         <w:rPr>
           <w:b/>
           <w:bCs/>
         </w:rPr>
-        <w:t>“Give me directions from L.A.</w:t>
-      </w:r>
+        <w:t>history</w:t>
+      </w:r>
+      <w:proofErr w:type="gramEnd"/>
       <w:r>
         <w:rPr>
           <w:b/>
           <w:bCs/>
         </w:rPr>
-        <w:t>”</w:t>
-      </w:r>
-      <w:r>
-        <w:t xml:space="preserve">, and then we ask, </w:t>
+        <w:t xml:space="preserve"> information</w:t>
+      </w:r>
+      <w:r>
+        <w:t xml:space="preserve"> when next utterance is dependent on previous one. Here we need to add context to</w:t>
+      </w:r>
+      <w:r>
+        <w:t xml:space="preserve"> </w:t>
+      </w:r>
+      <w:r>
+        <w:t>our intent classifier and slot tagger.</w:t>
+      </w:r>
+      <w:r>
+        <w:t xml:space="preserve"> [5]</w:t>
+      </w:r>
+    </w:p>
+    <w:p>
+      <w:r>
+        <w:t>Another challenge</w:t>
+      </w:r>
+      <w:r>
+        <w:t xml:space="preserve"> in Dialogue systems is when user suddenly changes context. </w:t>
+      </w:r>
+      <w:proofErr w:type="gramStart"/>
+      <w:r>
+        <w:t>e.g.</w:t>
+      </w:r>
+      <w:proofErr w:type="gramEnd"/>
+      <w:r>
+        <w:t xml:space="preserve"> Imagine that at first user says, </w:t>
       </w:r>
       <w:r>
         <w:rPr>
           <w:b/>
           <w:bCs/>
         </w:rPr>
-        <w:t xml:space="preserve">“Where do you want to go?” </w:t>
-      </w:r>
-      <w:r>
-        <w:t xml:space="preserve">and this time, the user says, </w:t>
+        <w:t>“Give me directions from L.A.</w:t>
       </w:r>
       <w:r>
         <w:rPr>
           <w:b/>
           <w:bCs/>
         </w:rPr>
-        <w:t>“Forget about it, let’s eat some KFC chicken first.”</w:t>
-      </w:r>
-      <w:r>
-        <w:t xml:space="preserve"> So, this is where we need to understand that the intent has changed and we should forget about all the previous slots that we had and all the previous information that we had because we don’t need them anymore.</w:t>
-      </w:r>
-      <w:r>
-        <w:t xml:space="preserve"> [5]</w:t>
-      </w:r>
-      <w:r>
-        <w:t xml:space="preserve"> </w:t>
-      </w:r>
-      <w:r>
-        <w:t>Now the intent classifier gives us navigation find and the category, which is a slot and it has the value of KFC chicken. Then, system makes a query to the database or knowledge base like Yelp and dialog manager understands, “Okay, let’s start a new context and find some KFC chicken.” and the assistant outputs, “Okay, here are nearby KFC chicken places”</w:t>
-      </w:r>
-      <w:r>
-        <w:t xml:space="preserve"> [5]</w:t>
-      </w:r>
-    </w:p>
-    <w:p/>
-    <w:p>
+        <w:t>”</w:t>
+      </w:r>
+      <w:r>
+        <w:t xml:space="preserve">, and then we ask, </w:t>
+      </w:r>
       <w:r>
         <w:rPr>
           <w:b/>
           <w:bCs/>
         </w:rPr>
-        <w:t>dialog manager</w:t>
-      </w:r>
-      <w:r>
-        <w:t xml:space="preserve"> is responsible for two tasks. The first one is dialog state tracking. So we need to understand what the user wanted throughout the conversation and track that state. And also, it does dialog policy managing.</w:t>
-      </w:r>
-      <w:r>
-        <w:t xml:space="preserve"> </w:t>
-      </w:r>
-      <w:r>
-        <w:t xml:space="preserve">E.g. </w:t>
-      </w:r>
-      <w:r>
-        <w:t>there is a certain policy, which says that, okay, if the state is the following then we need to query some information from the user or request some information from the user or we just inform the user about something.</w:t>
-      </w:r>
-      <w:r>
-        <w:t xml:space="preserve"> And we can also query backend services like Google Maps or Yelp</w:t>
-      </w:r>
-      <w:r>
-        <w:t xml:space="preserve"> [5]</w:t>
-      </w:r>
-    </w:p>
-    <w:p>
-      <w:r>
-        <w:t xml:space="preserve">when we are ready to give users some information, we use </w:t>
+        <w:t xml:space="preserve">“Where do you want to go?” </w:t>
+      </w:r>
+      <w:r>
+        <w:t xml:space="preserve">and this time, the user says, </w:t>
       </w:r>
       <w:r>
         <w:rPr>
           <w:b/>
           <w:bCs/>
         </w:rPr>
-        <w:t>natural language generation(NLG)</w:t>
+        <w:t>“Forget about it, let’s eat some KFC chicken first.”</w:t>
+      </w:r>
+      <w:r>
+        <w:t xml:space="preserve"> So, this is where we need to understand that the intent has </w:t>
+      </w:r>
+      <w:proofErr w:type="gramStart"/>
+      <w:r>
+        <w:t>changed</w:t>
+      </w:r>
+      <w:proofErr w:type="gramEnd"/>
+      <w:r>
+        <w:t xml:space="preserve"> and we should forget about all the previous slots that we had and all the previous information that we had because we don’t need them anymore.</w:t>
+      </w:r>
+      <w:r>
+        <w:t xml:space="preserve"> [5]</w:t>
+      </w:r>
+      <w:r>
+        <w:t xml:space="preserve"> </w:t>
+      </w:r>
+      <w:r>
+        <w:t xml:space="preserve">Now the intent classifier gives us navigation find and the category, which is a </w:t>
+      </w:r>
+      <w:proofErr w:type="gramStart"/>
+      <w:r>
+        <w:t>slot</w:t>
+      </w:r>
+      <w:proofErr w:type="gramEnd"/>
+      <w:r>
+        <w:t xml:space="preserve"> and it has the value of KFC chicken. Then, system makes a query to the database or knowledge base like Yelp and dialog manager understands, “Okay, let’s start a new context and find some KFC chicken.” and the assistant outputs, “Okay, here are nearby KFC chicken places”</w:t>
+      </w:r>
+      <w:r>
+        <w:t xml:space="preserve"> [5]</w:t>
+      </w:r>
+    </w:p>
+    <w:p/>
+    <w:p>
+      <w:r>
+        <w:rPr>
+          <w:b/>
+          <w:bCs/>
+        </w:rPr>
+        <w:t>dialog manager</w:t>
+      </w:r>
+      <w:r>
+        <w:t xml:space="preserve"> is responsible for two tasks. The first one is dialog state tracking. </w:t>
+      </w:r>
+      <w:proofErr w:type="gramStart"/>
+      <w:r>
+        <w:t>So</w:t>
+      </w:r>
+      <w:proofErr w:type="gramEnd"/>
+      <w:r>
+        <w:t xml:space="preserve"> we need to understand what the user wanted throughout the conversation and track that state. And also, it does dialog policy managing.</w:t>
+      </w:r>
+      <w:r>
+        <w:t xml:space="preserve"> </w:t>
+      </w:r>
+      <w:proofErr w:type="gramStart"/>
+      <w:r>
+        <w:t>E.g.</w:t>
+      </w:r>
+      <w:proofErr w:type="gramEnd"/>
+      <w:r>
+        <w:t xml:space="preserve"> </w:t>
+      </w:r>
+      <w:r>
+        <w:t xml:space="preserve">there is a certain </w:t>
+      </w:r>
+      <w:proofErr w:type="gramStart"/>
+      <w:r>
+        <w:t>policy, which</w:t>
+      </w:r>
+      <w:proofErr w:type="gramEnd"/>
+      <w:r>
+        <w:t xml:space="preserve"> says that, okay, if the state is the following then we need to query some information from the user or request some information from the user or we just inform the user about something.</w:t>
+      </w:r>
+      <w:r>
+        <w:t xml:space="preserve"> And we can also query backend services like Google Maps or Yelp</w:t>
+      </w:r>
+      <w:r>
+        <w:t xml:space="preserve"> [5]</w:t>
+      </w:r>
+    </w:p>
+    <w:p>
+      <w:r>
+        <w:t xml:space="preserve">when we are ready to give users some information, we use </w:t>
+      </w:r>
+      <w:proofErr w:type="gramStart"/>
+      <w:r>
+        <w:rPr>
+          <w:b/>
+          <w:bCs/>
+        </w:rPr>
+        <w:t>natural</w:t>
+      </w:r>
+      <w:proofErr w:type="gramEnd"/>
+      <w:r>
+        <w:rPr>
+          <w:b/>
+          <w:bCs/>
+        </w:rPr>
+        <w:t xml:space="preserve"> language generation(NLG)</w:t>
       </w:r>
       <w:r>
         <w:t xml:space="preserve"> box that outputs the speech for the user so that this is a conversation.</w:t>
@@ -720,7 +830,15 @@
     </w:p>
     <w:p>
       <w:r>
-        <w:t>One can imagine that this whole process may be computationally expensive. In many modern speech recognition systems, neural networks are used to simplify the speech signal using techniques for feature transformation and dimensionality reduction before HMM recognition. Voice activity detectors (VADs) are also used to reduce an audio signal to only the portions that are likely to contain speech. This prevents the recognizer from wasting time analyzing unnecessary parts of the signal.</w:t>
+        <w:t xml:space="preserve">One can imagine that this whole process may be computationally expensive. In many modern speech recognition systems, neural networks are used to simplify the speech signal using techniques for feature transformation and dimensionality reduction before HMM recognition. Voice activity detectors (VADs) are also used to reduce </w:t>
+      </w:r>
+      <w:proofErr w:type="gramStart"/>
+      <w:r>
+        <w:t>an audio signal</w:t>
+      </w:r>
+      <w:proofErr w:type="gramEnd"/>
+      <w:r>
+        <w:t xml:space="preserve"> to only the portions that are likely to contain speech. This prevents the recognizer from wasting time analyzing unnecessary parts of the signal.</w:t>
       </w:r>
       <w:r>
         <w:t xml:space="preserve"> [7]</w:t>
@@ -1101,6 +1219,65 @@
       </w:r>
     </w:p>
     <w:p/>
+    <w:p>
+      <w:pPr>
+        <w:pStyle w:val="Heading2"/>
+      </w:pPr>
+      <w:r>
+        <w:t>Zero-Shot Classification</w:t>
+      </w:r>
+    </w:p>
+    <w:p/>
+    <w:p/>
+    <w:p>
+      <w:pPr>
+        <w:pStyle w:val="Heading2"/>
+        <w:rPr>
+          <w:rtl/>
+        </w:rPr>
+      </w:pPr>
+      <w:r>
+        <w:t>Natural Language Generation</w:t>
+      </w:r>
+    </w:p>
+    <w:p>
+      <w:pPr>
+        <w:rPr>
+          <w:rtl/>
+        </w:rPr>
+      </w:pPr>
+    </w:p>
+    <w:p>
+      <w:pPr>
+        <w:rPr>
+          <w:rtl/>
+        </w:rPr>
+      </w:pPr>
+    </w:p>
+    <w:p>
+      <w:pPr>
+        <w:pStyle w:val="Heading2"/>
+      </w:pPr>
+      <w:r>
+        <w:t>Text-to-Speech</w:t>
+      </w:r>
+    </w:p>
+    <w:p>
+      <w:pPr>
+        <w:rPr>
+          <w:rtl/>
+        </w:rPr>
+      </w:pPr>
+    </w:p>
+    <w:p>
+      <w:pPr>
+        <w:rPr>
+          <w:lang w:bidi="ar-JO"/>
+        </w:rPr>
+      </w:pPr>
+    </w:p>
+    <w:p/>
+    <w:p/>
     <w:p/>
     <w:p/>
     <w:p>
@@ -1211,7 +1388,15 @@
         <w:t>/data/speakerdemographics.csv</w:t>
       </w:r>
       <w:r>
-        <w:t>: A CSV file with the demographics for each speaker. These include: self-reported speaking ability, first language spoken, current language used for work or school, gender, and age range.</w:t>
+        <w:t xml:space="preserve">: A CSV file with the demographics for each speaker. These </w:t>
+      </w:r>
+      <w:proofErr w:type="gramStart"/>
+      <w:r>
+        <w:t>include:</w:t>
+      </w:r>
+      <w:proofErr w:type="gramEnd"/>
+      <w:r>
+        <w:t xml:space="preserve"> self-reported speaking ability, first language spoken, current language used for work or school, gender, and age range.</w:t>
       </w:r>
     </w:p>
     <w:p>
@@ -1407,8 +1592,11 @@
     </w:p>
     <w:p/>
     <w:p/>
-    <w:p>
-      <w:r>
+    <w:p/>
+    <w:p/>
+    <w:p>
+      <w:r>
+        <w:lastRenderedPageBreak/>
         <w:t xml:space="preserve">[1] </w:t>
       </w:r>
       <w:hyperlink r:id="rId20" w:history="1">
@@ -1438,7 +1626,6 @@
     </w:p>
     <w:p>
       <w:r>
-        <w:lastRenderedPageBreak/>
         <w:tab/>
         <w:t>-</w:t>
       </w:r>
@@ -1533,11 +1720,6 @@
           <w:t>https://realpython.com/python-speech-recognition/#how-speech-recognition-works-an-overview</w:t>
         </w:r>
       </w:hyperlink>
-    </w:p>
-    <w:p>
-      <w:r>
-        <w:t>f</w:t>
-      </w:r>
     </w:p>
     <w:p/>
     <w:p/>
@@ -2616,6 +2798,7 @@
   <w:style w:type="character" w:default="1" w:styleId="DefaultParagraphFont">
     <w:name w:val="Default Paragraph Font"/>
     <w:uiPriority w:val="1"/>
+    <w:semiHidden/>
     <w:unhideWhenUsed/>
   </w:style>
   <w:style w:type="table" w:default="1" w:styleId="TableNormal">
@@ -2727,6 +2910,16 @@
       <w:color w:val="954F72" w:themeColor="followedHyperlink"/>
       <w:u w:val="single"/>
     </w:rPr>
+  </w:style>
+  <w:style w:type="paragraph" w:styleId="Revision">
+    <w:name w:val="Revision"/>
+    <w:hidden/>
+    <w:uiPriority w:val="99"/>
+    <w:semiHidden/>
+    <w:rsid w:val="00564D3C"/>
+    <w:pPr>
+      <w:spacing w:after="0" w:line="240" w:lineRule="auto"/>
+    </w:pPr>
   </w:style>
 </w:styles>
 </file>

</xml_diff>